<commit_message>
Tested with new SQL Server Agent user
</commit_message>
<xml_diff>
--- a/Reclustering and Backup Script.docx
+++ b/Reclustering and Backup Script.docx
@@ -18,13 +18,59 @@
     <w:p/>
     <w:p>
       <w:r>
-        <w:t>The Ed Fi Dashboard is designed to be re-created periodically, nightly. This means the Dashboard database must, at times, be removed from the Production SQL Server Cluster (named EDFISQLPROD), swapped with a newer version of the database, and re-added to the cluster.</w:t>
+        <w:rPr>
+          <w:u w:val="single"/>
+        </w:rPr>
+        <w:t>PURPOSE</w:t>
+      </w:r>
+      <w:r>
+        <w:t>:</w:t>
+      </w:r>
+    </w:p>
+    <w:p>
+      <w:r>
+        <w:t xml:space="preserve"> </w:t>
+      </w:r>
+    </w:p>
+    <w:p>
+      <w:r>
+        <w:t xml:space="preserve">The Ed Fi Dashboard is designed to be re-created periodically, nightly. This means the Dashboard database must, at times, be removed from the Production SQL Server Cluster (named EDFISQLPROD), </w:t>
+      </w:r>
+      <w:r>
+        <w:rPr>
+          <w:b/>
+        </w:rPr>
+        <w:t>swapped with a newer version of the database, and re-added to the cluster</w:t>
+      </w:r>
+      <w:r>
+        <w:t>.</w:t>
       </w:r>
     </w:p>
     <w:p/>
     <w:p>
       <w:r>
-        <w:t>Because the cluster relies on two separate servers in different subnets, this nightly transition of dashboard databases has a risk of failure if something significant has changed in the environment. For this reason, it is important that Database Administrators and Network Administrators have access to this document that explains:</w:t>
+        <w:t xml:space="preserve">Because the cluster relies on two separate </w:t>
+      </w:r>
+      <w:r>
+        <w:t xml:space="preserve">SQL </w:t>
+      </w:r>
+      <w:r>
+        <w:t>servers</w:t>
+      </w:r>
+      <w:r>
+        <w:t>,</w:t>
+      </w:r>
+      <w:r>
+        <w:t xml:space="preserve"> in different subnets, this nightly transition of dashboard databases has a risk of failure if something significant has changed in the environment. For this reason, it is important that Database Administrators and Network Administrators have access to this </w:t>
+      </w:r>
+      <w:r>
+        <w:rPr>
+          <w:b/>
+        </w:rPr>
+        <w:t>document that explains</w:t>
+      </w:r>
+      <w:r>
+        <w:t>:</w:t>
       </w:r>
     </w:p>
     <w:p/>
@@ -88,10 +134,75 @@
     <w:p/>
     <w:p>
       <w:r>
-        <w:t>With a slight change of parameters – the database name at the beginning of the script – this script can be used to replace any database in the cluster. But this script will only work on the EDFISQLPROD cluster for Minneapolis – this is a presumption/perquisite of the script. As such, the following values are hard-coded and would need to be changed if they are ever modified:</w:t>
+        <w:rPr>
+          <w:u w:val="single"/>
+        </w:rPr>
+        <w:t>NOTE</w:t>
+      </w:r>
+      <w:r>
+        <w:t xml:space="preserve">: </w:t>
+      </w:r>
+      <w:r>
+        <w:t>With a slight change of parameters</w:t>
+      </w:r>
+      <w:r>
+        <w:t xml:space="preserve"> </w:t>
+      </w:r>
+      <w:r>
+        <w:t xml:space="preserve">inside the script </w:t>
+      </w:r>
+      <w:r>
+        <w:t xml:space="preserve">– the database name at the beginning of the script – this script </w:t>
+      </w:r>
+      <w:r>
+        <w:rPr>
+          <w:b/>
+        </w:rPr>
+        <w:t xml:space="preserve">can be used to replace any database in the </w:t>
+      </w:r>
+      <w:r>
+        <w:t>EDFISQLPROD</w:t>
+      </w:r>
+      <w:r>
+        <w:rPr>
+          <w:b/>
+        </w:rPr>
+        <w:t xml:space="preserve"> </w:t>
+      </w:r>
+      <w:r>
+        <w:rPr>
+          <w:b/>
+        </w:rPr>
+        <w:t>cluster</w:t>
+      </w:r>
+      <w:r>
+        <w:t xml:space="preserve">. </w:t>
+      </w:r>
+      <w:r>
+        <w:t>T</w:t>
+      </w:r>
+      <w:r>
+        <w:t xml:space="preserve">he following values are hard-coded </w:t>
+      </w:r>
+      <w:r>
+        <w:t xml:space="preserve">in the script </w:t>
+      </w:r>
+      <w:r>
+        <w:t>and would need to be changed if they are ever modified:</w:t>
       </w:r>
     </w:p>
     <w:p/>
+    <w:p>
+      <w:r>
+        <w:rPr>
+          <w:u w:val="single"/>
+        </w:rPr>
+        <w:t>HARD-CODED VALUES in the script</w:t>
+      </w:r>
+      <w:r>
+        <w:t>:</w:t>
+      </w:r>
+    </w:p>
     <w:tbl>
       <w:tblPr>
         <w:tblStyle w:val="TableGrid"/>
@@ -201,6 +312,9 @@
             <w:r>
               <w:t>Default database file location</w:t>
             </w:r>
+            <w:r>
+              <w:t>s</w:t>
+            </w:r>
           </w:p>
         </w:tc>
         <w:tc>
@@ -231,7 +345,28 @@
           </w:tcPr>
           <w:p>
             <w:r>
-              <w:t>These are pulled from the AWS Secrets Manager service so that they will not be exposed in source code control.</w:t>
+              <w:t xml:space="preserve">These are </w:t>
+            </w:r>
+            <w:r>
+              <w:rPr>
+                <w:b/>
+              </w:rPr>
+              <w:t>pulled</w:t>
+            </w:r>
+            <w:r>
+              <w:rPr>
+                <w:b/>
+              </w:rPr>
+              <w:t xml:space="preserve"> dynamically</w:t>
+            </w:r>
+            <w:r>
+              <w:rPr>
+                <w:b/>
+              </w:rPr>
+              <w:t xml:space="preserve"> from the AWS Secrets Manager service</w:t>
+            </w:r>
+            <w:r>
+              <w:t xml:space="preserve"> so that they will not be exposed in source code control.</w:t>
             </w:r>
           </w:p>
         </w:tc>
@@ -258,7 +393,15 @@
           </w:tcPr>
           <w:p>
             <w:r>
-              <w:t xml:space="preserve">D:\AutomatedBackup.log  </w:t>
+              <w:t>D:\</w:t>
+            </w:r>
+            <w:r>
+              <w:t>MSSQL\SQLAgentJobScripts\</w:t>
+            </w:r>
+            <w:bookmarkStart w:id="0" w:name="_GoBack"/>
+            <w:bookmarkEnd w:id="0"/>
+            <w:r>
+              <w:t xml:space="preserve">AutomatedBackup.log  </w:t>
             </w:r>
           </w:p>
         </w:tc>
@@ -270,13 +413,7 @@
         <w:pStyle w:val="Heading2"/>
       </w:pPr>
       <w:r>
-        <w:t xml:space="preserve">Scripts </w:t>
-      </w:r>
-      <w:r>
-        <w:t>Log</w:t>
-      </w:r>
-      <w:r>
-        <w:t xml:space="preserve"> File</w:t>
+        <w:t>Scripts Log File</w:t>
       </w:r>
     </w:p>
     <w:p>
@@ -293,13 +430,7 @@
         <w:t xml:space="preserve"> The location of this log file is configurable, and can be changed at will</w:t>
       </w:r>
       <w:r>
-        <w:t xml:space="preserve">, and defaults to </w:t>
-      </w:r>
-      <w:r>
-        <w:t>D:\AutomatedBackup.log</w:t>
-      </w:r>
-      <w:r>
-        <w:t>. A</w:t>
+        <w:t>, and defaults to D:\AutomatedBackup.log. A</w:t>
       </w:r>
       <w:r>
         <w:t xml:space="preserve">ny errors caused by logging failures are ignored by the script. It is wise to view this log periodically to ensure that dashboard-database-replacement and automated backups are being carried out as planned. The automated backups taken here do not preclude Minneapolis scheduling its own backups if desired. </w:t>
@@ -308,6 +439,7 @@
     <w:p/>
     <w:p>
       <w:r>
+        <w:lastRenderedPageBreak/>
         <w:t xml:space="preserve">This script can be run from any node (server) on the </w:t>
       </w:r>
       <w:proofErr w:type="gramStart"/>
@@ -325,7 +457,6 @@
         <w:pStyle w:val="Heading2"/>
       </w:pPr>
       <w:r>
-        <w:lastRenderedPageBreak/>
         <w:t>Normal Script Operation</w:t>
       </w:r>
     </w:p>
@@ -690,13 +821,7 @@
         </w:numPr>
       </w:pPr>
       <w:r>
-        <w:t xml:space="preserve">The old database is removed from the High Availability Group on the primary node, and this change is communicated automatically to the </w:t>
-      </w:r>
-      <w:r>
-        <w:t>secondary database server node</w:t>
-      </w:r>
-      <w:r>
-        <w:t>.</w:t>
+        <w:t>The old database is removed from the High Availability Group on the primary node, and this change is communicated automatically to the secondary database server node.</w:t>
       </w:r>
     </w:p>
     <w:p>
@@ -813,6 +938,7 @@
         </w:numPr>
       </w:pPr>
       <w:r>
+        <w:lastRenderedPageBreak/>
         <w:t xml:space="preserve">The primary node adds the new database to the High </w:t>
       </w:r>
       <w:proofErr w:type="spellStart"/>
@@ -844,12 +970,12 @@
       <w:r>
         <w:t xml:space="preserve">” next to the database in </w:t>
       </w:r>
-      <w:bookmarkStart w:id="0" w:name="_Hlk522524872"/>
+      <w:bookmarkStart w:id="1" w:name="_Hlk522524872"/>
       <w:r>
         <w:t>SQL Server Management Studio’s Object Explorer pane.</w:t>
       </w:r>
     </w:p>
-    <w:bookmarkEnd w:id="0"/>
+    <w:bookmarkEnd w:id="1"/>
     <w:p>
       <w:pPr>
         <w:pStyle w:val="ListParagraph"/>
@@ -859,7 +985,6 @@
         </w:numPr>
       </w:pPr>
       <w:r>
-        <w:lastRenderedPageBreak/>
         <w:t>The Dashboard Web app is now operational again.</w:t>
       </w:r>
     </w:p>
@@ -1128,19 +1253,7 @@
         </w:numPr>
       </w:pPr>
       <w:r>
-        <w:t xml:space="preserve">In SQL Server </w:t>
-      </w:r>
-      <w:r>
-        <w:t>Management Studio</w:t>
-      </w:r>
-      <w:r>
-        <w:t xml:space="preserve"> </w:t>
-      </w:r>
-      <w:r>
-        <w:t>Object Explorer</w:t>
-      </w:r>
-      <w:r>
-        <w:t xml:space="preserve"> pane shows a database is “offline”, attempt the T-SQL command </w:t>
+        <w:t xml:space="preserve">In SQL Server Management Studio Object Explorer pane shows a database is “offline”, attempt the T-SQL command </w:t>
       </w:r>
       <w:r>
         <w:rPr>
@@ -1158,6 +1271,7 @@
         </w:numPr>
       </w:pPr>
       <w:r>
+        <w:lastRenderedPageBreak/>
         <w:t>In SQL Server try re-adding the database to the availability group:</w:t>
       </w:r>
     </w:p>
@@ -1182,7 +1296,6 @@
         </w:numPr>
       </w:pPr>
       <w:r>
-        <w:lastRenderedPageBreak/>
         <w:t>In the Object Explorer</w:t>
       </w:r>
       <w:r>
@@ -1234,8 +1347,6 @@
       <w:r>
         <w:t>https://docs.microsoft.com/en-us/sql/database-engine/availability-groups/windows/availability-group-add-a-database?view=sql-server-2014</w:t>
       </w:r>
-      <w:bookmarkStart w:id="1" w:name="_GoBack"/>
-      <w:bookmarkEnd w:id="1"/>
     </w:p>
     <w:p/>
     <w:p>

</xml_diff>